<commit_message>
Upgrade to new version
</commit_message>
<xml_diff>
--- a/documets/Dokumentace.docx
+++ b/documets/Dokumentace.docx
@@ -185,13 +185,7 @@
         <w:rPr>
           <w:sz w:val="32"/>
         </w:rPr>
-        <w:t xml:space="preserve">Konzultant: Mgr. Jan </w:t>
-      </w:r>
-      <w:r>
-        <w:rPr>
-          <w:sz w:val="32"/>
-        </w:rPr>
-        <w:t>Lána</w:t>
+        <w:t>Konzultant: Mgr. Jan Lána</w:t>
       </w:r>
       <w:r>
         <w:br w:type="page"/>
@@ -283,10 +277,7 @@
         <w:t>4</w:t>
       </w:r>
       <w:r>
-        <w:t xml:space="preserve"> Filip Beneš </w:t>
-      </w:r>
-      <w:r>
-        <w:t>…………………………………………………</w:t>
+        <w:t xml:space="preserve"> Filip Beneš …………………………………………………</w:t>
       </w:r>
     </w:p>
     <w:p>
@@ -428,7 +419,6 @@
           <w:docPartGallery w:val="Table of Contents"/>
         </w:docPartObj>
       </w:sdtPr>
-      <w:sdtEndPr/>
       <w:sdtContent>
         <w:p>
           <w:pPr>
@@ -2186,61 +2176,302 @@
     </w:p>
     <w:p>
       <w:r>
-        <w:t>Po uživatelské stránce se TTS spouští pomocí klávesnice, konkrétněji CTRL</w:t>
+        <w:t xml:space="preserve">Po uživatelské stránce se TTS spouští pomocí klávesnice, konkrétněji </w:t>
+      </w:r>
+      <w:r>
+        <w:t xml:space="preserve">je to defaultně </w:t>
+      </w:r>
+      <w:r>
+        <w:t>nastavené na „2“</w:t>
+      </w:r>
+      <w:r>
+        <w:t xml:space="preserve">. Po stisknutí se spustí oznamovací hlas, který uživateli řekne, že je TTS spuštěný. Poté řekne první text k předříkání. TTS lze ovládat pomocí šipek na klávesnici. Šipka doprava </w:t>
       </w:r>
       <w:proofErr w:type="gramStart"/>
       <w:r>
-        <w:t>+[</w:t>
+        <w:t>přeskočí</w:t>
       </w:r>
       <w:proofErr w:type="gramEnd"/>
       <w:r>
-        <w:t xml:space="preserve">zvolená klávesa]. Po stisknutí se spustí oznamovací hlas, který uživateli řekne, že je TTS spuštěný. Poté řekne první text k předříkání. TTS lze ovládat pomocí šipek na klávesnici. Šipka doprava </w:t>
+        <w:t xml:space="preserve"> na další element a šipka zpět se vrátí na předchozí element. Funkcionalitu lze uzavřít dvěma způsoby. Buď stisknutím klávesy „</w:t>
+      </w:r>
+      <w:proofErr w:type="spellStart"/>
+      <w:r>
+        <w:t>espace</w:t>
+      </w:r>
+      <w:proofErr w:type="spellEnd"/>
+      <w:r>
+        <w:t xml:space="preserve">“, nebo klávesovou zkratkou, kterou se funkcionalita spouští. </w:t>
+      </w:r>
+    </w:p>
+    <w:p>
+      <w:pPr>
+        <w:pStyle w:val="Nadpis2"/>
+      </w:pPr>
+      <w:bookmarkStart w:id="4" w:name="_Toc152776609"/>
+      <w:proofErr w:type="spellStart"/>
+      <w:r>
+        <w:t>Speech</w:t>
+      </w:r>
+      <w:proofErr w:type="spellEnd"/>
+      <w:r>
+        <w:t xml:space="preserve"> to text</w:t>
+      </w:r>
+      <w:bookmarkEnd w:id="4"/>
+    </w:p>
+    <w:p/>
+    <w:p/>
+    <w:p>
+      <w:pPr>
+        <w:pStyle w:val="Nadpis2"/>
+      </w:pPr>
+      <w:bookmarkStart w:id="5" w:name="_Toc152776610"/>
+      <w:proofErr w:type="spellStart"/>
+      <w:r>
+        <w:t>Speech</w:t>
+      </w:r>
+      <w:proofErr w:type="spellEnd"/>
+      <w:r>
+        <w:t xml:space="preserve"> </w:t>
+      </w:r>
+      <w:bookmarkEnd w:id="5"/>
+      <w:proofErr w:type="spellStart"/>
+      <w:r>
+        <w:t>fucus</w:t>
+      </w:r>
+      <w:proofErr w:type="spellEnd"/>
+    </w:p>
+    <w:p>
+      <w:proofErr w:type="spellStart"/>
+      <w:r>
+        <w:t>Speech</w:t>
+      </w:r>
+      <w:proofErr w:type="spellEnd"/>
+      <w:r>
+        <w:t xml:space="preserve"> </w:t>
+      </w:r>
+      <w:proofErr w:type="spellStart"/>
+      <w:r>
+        <w:t>focus</w:t>
+      </w:r>
+      <w:proofErr w:type="spellEnd"/>
+      <w:r>
+        <w:t xml:space="preserve"> je jednou </w:t>
       </w:r>
       <w:proofErr w:type="gramStart"/>
       <w:r>
-        <w:t>přeskočí</w:t>
+        <w:t>z</w:t>
       </w:r>
       <w:proofErr w:type="gramEnd"/>
       <w:r>
-        <w:t xml:space="preserve"> na další element a šipka zpět se vrátí na předchozí element. Funkcionalitu lze uzavřít dvěma způsoby. Buď stisknutím klávesy „</w:t>
-      </w:r>
-      <w:proofErr w:type="spellStart"/>
-      <w:r>
-        <w:t>espace</w:t>
-      </w:r>
-      <w:proofErr w:type="spellEnd"/>
-      <w:r>
-        <w:t xml:space="preserve">“, nebo klávesovou zkratkou, kterou se funkcionalita spouští. </w:t>
-      </w:r>
-    </w:p>
-    <w:p>
-      <w:pPr>
-        <w:pStyle w:val="Nadpis2"/>
-      </w:pPr>
-      <w:bookmarkStart w:id="4" w:name="_Toc152776609"/>
+        <w:t xml:space="preserve"> důležitou funkcí aplikace. Pomáhá s orientací na webu přes </w:t>
+      </w:r>
+      <w:proofErr w:type="spellStart"/>
+      <w:r>
+        <w:t>focusAble</w:t>
+      </w:r>
+      <w:proofErr w:type="spellEnd"/>
+      <w:r>
+        <w:t xml:space="preserve"> elementy, tedy elementy, které lze zobrazit pomocí klávesy „TAB“. V HTML jsou přednastavené tyto elementy </w:t>
+      </w:r>
+      <w:r>
+        <w:rPr>
+          <w:highlight w:val="yellow"/>
+        </w:rPr>
+        <w:t>…</w:t>
+      </w:r>
+      <w:r>
+        <w:t xml:space="preserve"> P</w:t>
+      </w:r>
+      <w:r>
+        <w:t>r</w:t>
+      </w:r>
+      <w:r>
+        <w:t>o elementy, které tuto možnost nemají přednastavenou</w:t>
+      </w:r>
+      <w:r>
+        <w:t xml:space="preserve"> nebo pro elementy, které nemají mít možnost zobrazit lze nastavit pomocí </w:t>
+      </w:r>
+      <w:r>
+        <w:t>atributu „</w:t>
+      </w:r>
+      <w:proofErr w:type="spellStart"/>
+      <w:r>
+        <w:t>tabindex</w:t>
+      </w:r>
+      <w:proofErr w:type="spellEnd"/>
+      <w:r>
+        <w:t>“</w:t>
+      </w:r>
+      <w:r>
+        <w:t xml:space="preserve">, který je možno </w:t>
+      </w:r>
+      <w:r>
+        <w:t xml:space="preserve">nastavit </w:t>
+      </w:r>
+      <w:r>
+        <w:t>elementu,</w:t>
+      </w:r>
+      <w:r>
+        <w:t xml:space="preserve"> jestli má být </w:t>
+      </w:r>
+      <w:proofErr w:type="spellStart"/>
+      <w:r>
+        <w:t>focusAble</w:t>
+      </w:r>
+      <w:proofErr w:type="spellEnd"/>
+      <w:r>
+        <w:t xml:space="preserve"> či nikoliv.</w:t>
+      </w:r>
+      <w:r>
+        <w:t xml:space="preserve"> </w:t>
+      </w:r>
+      <w:proofErr w:type="gramStart"/>
+      <w:r>
+        <w:t>Zaleží</w:t>
+      </w:r>
+      <w:proofErr w:type="gramEnd"/>
+      <w:r>
+        <w:t xml:space="preserve"> na hodnotě, kterou atributu nastavíme. Pokud nastavíme „0“ pak to pro element znamená, že nelze pomocí „TAB“ zobrazit. Poté hodnota atributu znamená prioritu elementu při zobrazování (jestli má být první nebo až třeba poslední, atd…)</w:t>
+      </w:r>
+    </w:p>
+    <w:p>
+      <w:r>
+        <w:lastRenderedPageBreak/>
+        <w:t xml:space="preserve">Defaultně má </w:t>
+      </w:r>
+      <w:r>
+        <w:t>uživatel</w:t>
+      </w:r>
+      <w:r>
+        <w:t xml:space="preserve"> možnost </w:t>
+      </w:r>
       <w:proofErr w:type="spellStart"/>
       <w:r>
         <w:t>Speech</w:t>
       </w:r>
       <w:proofErr w:type="spellEnd"/>
       <w:r>
-        <w:t xml:space="preserve"> to text</w:t>
-      </w:r>
-      <w:bookmarkEnd w:id="4"/>
-    </w:p>
-    <w:p/>
-    <w:p>
-      <w:pPr>
-        <w:pStyle w:val="Nadpis2"/>
-      </w:pPr>
-      <w:bookmarkStart w:id="5" w:name="_Toc152776610"/>
-      <w:r>
-        <w:t>Další funkce</w:t>
-      </w:r>
-      <w:bookmarkEnd w:id="5"/>
-      <w:r>
-        <w:tab/>
         <w:t xml:space="preserve"> </w:t>
+      </w:r>
+      <w:proofErr w:type="spellStart"/>
+      <w:r>
+        <w:t>focus</w:t>
+      </w:r>
+      <w:proofErr w:type="spellEnd"/>
+      <w:r>
+        <w:t xml:space="preserve"> </w:t>
+      </w:r>
+      <w:r>
+        <w:t>zapnout</w:t>
+      </w:r>
+      <w:r>
+        <w:t xml:space="preserve"> pomocí </w:t>
+      </w:r>
+      <w:r>
+        <w:t xml:space="preserve">stisknutí </w:t>
+      </w:r>
+      <w:r>
+        <w:t>klávesy „1“</w:t>
+      </w:r>
+      <w:r>
+        <w:t xml:space="preserve">. Poté je uživateli oznámeno potvrzení o zapnutí této funkce. Dále se ovládá pouze pomocí klávesy „TAB“ a tím se proklikává mezi jednotlivými elementy, které mají možnost být zobrazeny. Vypnutí této funkce je možné dvěma způsoby, buď pomocí opětovného stisknutí klávesy „1“, nebo stisknutí klávesy </w:t>
+      </w:r>
+      <w:r>
+        <w:t>„</w:t>
+      </w:r>
+      <w:r>
+        <w:t>ESCAPE</w:t>
+      </w:r>
+      <w:r>
+        <w:t xml:space="preserve">“ </w:t>
+      </w:r>
+      <w:r>
+        <w:t xml:space="preserve">(tato klávesa vypne celou knihovnu a všechny funkce najednou). </w:t>
+      </w:r>
+    </w:p>
+    <w:p>
+      <w:proofErr w:type="spellStart"/>
+      <w:r>
+        <w:t>Speech</w:t>
+      </w:r>
+      <w:proofErr w:type="spellEnd"/>
+      <w:r>
+        <w:t xml:space="preserve"> </w:t>
+      </w:r>
+      <w:proofErr w:type="spellStart"/>
+      <w:r>
+        <w:t>focus</w:t>
+      </w:r>
+      <w:proofErr w:type="spellEnd"/>
+      <w:r>
+        <w:t xml:space="preserve"> vyhledává cokoliv, co by mohl přečíst na </w:t>
+      </w:r>
+      <w:proofErr w:type="spellStart"/>
+      <w:r>
+        <w:t>focus</w:t>
+      </w:r>
+      <w:proofErr w:type="spellEnd"/>
+      <w:r>
+        <w:t xml:space="preserve"> elementu. Nejdříve o jaký typ elementu se jedná. To </w:t>
+      </w:r>
+      <w:proofErr w:type="gramStart"/>
+      <w:r>
+        <w:t>slouží</w:t>
+      </w:r>
+      <w:proofErr w:type="gramEnd"/>
+      <w:r>
+        <w:t xml:space="preserve"> k tomu, aby poté vybral z pole pořadí priorit, vyhledávání možných textů k přečtení. A poté postupně podle priorit zkouší, zda se tam daný text nachází a pokud ano přečte ho a zastaví se. Například pro input musí být pole priorit uspořádané dost jinak než pro link. U inputů totiž nelze nalézt přímo </w:t>
+      </w:r>
+      <w:proofErr w:type="spellStart"/>
+      <w:r>
+        <w:t>textContent</w:t>
+      </w:r>
+      <w:proofErr w:type="spellEnd"/>
+      <w:r>
+        <w:t xml:space="preserve">, takže musí začít například od </w:t>
+      </w:r>
+      <w:proofErr w:type="spellStart"/>
+      <w:r>
+        <w:t>labels</w:t>
+      </w:r>
+      <w:proofErr w:type="spellEnd"/>
+      <w:r>
+        <w:t xml:space="preserve">, které má většinou každý input a pokud ne, tak přejde na </w:t>
+      </w:r>
+      <w:proofErr w:type="spellStart"/>
+      <w:r>
+        <w:t>title</w:t>
+      </w:r>
+      <w:proofErr w:type="spellEnd"/>
+      <w:r>
+        <w:t xml:space="preserve">, atd… Zatímco link, má u většiny případů </w:t>
+      </w:r>
+      <w:proofErr w:type="spellStart"/>
+      <w:proofErr w:type="gramStart"/>
+      <w:r>
+        <w:t>textContent</w:t>
+      </w:r>
+      <w:proofErr w:type="spellEnd"/>
+      <w:proofErr w:type="gramEnd"/>
+      <w:r>
+        <w:t xml:space="preserve"> a tudíž v poli priorit je na prvním místě, poté </w:t>
+      </w:r>
+      <w:proofErr w:type="spellStart"/>
+      <w:r>
+        <w:t>title</w:t>
+      </w:r>
+      <w:proofErr w:type="spellEnd"/>
+      <w:r>
+        <w:t>, atd…</w:t>
+      </w:r>
+    </w:p>
+    <w:p>
+      <w:r>
+        <w:rPr>
+          <w:highlight w:val="yellow"/>
+        </w:rPr>
+        <w:t>Obrázek kódu, pole priorit a switch s elementy</w:t>
       </w:r>
       <w:r>
         <w:br w:type="page"/>
@@ -2259,6 +2490,175 @@
     </w:p>
     <w:p>
       <w:pPr>
+        <w:pStyle w:val="Nadpis2"/>
+      </w:pPr>
+      <w:r>
+        <w:t>Instalace knihovny</w:t>
+      </w:r>
+    </w:p>
+    <w:p>
+      <w:r>
+        <w:t xml:space="preserve">Knihovna se nachází na platformě </w:t>
+      </w:r>
+      <w:proofErr w:type="spellStart"/>
+      <w:proofErr w:type="gramStart"/>
+      <w:r>
+        <w:t>npm</w:t>
+      </w:r>
+      <w:proofErr w:type="spellEnd"/>
+      <w:proofErr w:type="gramEnd"/>
+      <w:r>
+        <w:t xml:space="preserve"> a tudíž ji lze jednoduše stáhnout k vašemu projektu, který používá node.js.</w:t>
+      </w:r>
+      <w:r>
+        <w:t xml:space="preserve"> K instalaci zadejte do konzole ve vašem adresáři příkaz (</w:t>
+      </w:r>
+      <w:proofErr w:type="spellStart"/>
+      <w:r>
+        <w:rPr>
+          <w:i/>
+          <w:iCs/>
+        </w:rPr>
+        <w:t>npm</w:t>
+      </w:r>
+      <w:proofErr w:type="spellEnd"/>
+      <w:r>
+        <w:rPr>
+          <w:i/>
+          <w:iCs/>
+        </w:rPr>
+        <w:t xml:space="preserve"> i blind-</w:t>
+      </w:r>
+      <w:proofErr w:type="spellStart"/>
+      <w:r>
+        <w:rPr>
+          <w:i/>
+          <w:iCs/>
+        </w:rPr>
+        <w:t>friendly</w:t>
+      </w:r>
+      <w:proofErr w:type="spellEnd"/>
+      <w:r>
+        <w:rPr>
+          <w:i/>
+          <w:iCs/>
+        </w:rPr>
+        <w:t>-</w:t>
+      </w:r>
+      <w:proofErr w:type="spellStart"/>
+      <w:r>
+        <w:rPr>
+          <w:i/>
+          <w:iCs/>
+        </w:rPr>
+        <w:t>library</w:t>
+      </w:r>
+      <w:proofErr w:type="spellEnd"/>
+      <w:r>
+        <w:t>). Poté se stáhne celá knihovna a naleznete ji v souboru se všemi knihovnami tedy v (</w:t>
+      </w:r>
+      <w:proofErr w:type="spellStart"/>
+      <w:r>
+        <w:t>node_modules</w:t>
+      </w:r>
+      <w:proofErr w:type="spellEnd"/>
+      <w:r>
+        <w:t xml:space="preserve">). </w:t>
+      </w:r>
+    </w:p>
+    <w:p>
+      <w:r>
+        <w:rPr>
+          <w:highlight w:val="yellow"/>
+        </w:rPr>
+        <w:t>Obrázek kódu z konzole</w:t>
+      </w:r>
+      <w:r>
+        <w:t xml:space="preserve"> </w:t>
+      </w:r>
+    </w:p>
+    <w:p>
+      <w:pPr>
+        <w:pStyle w:val="Nadpis2"/>
+      </w:pPr>
+      <w:r>
+        <w:t>Nastavení a spuštění knihovny</w:t>
+      </w:r>
+    </w:p>
+    <w:p>
+      <w:r>
+        <w:t>Všechny postupy od instalace přes nastavení až po vysvětlení jednotlivých funkcí, lze nalézt v </w:t>
+      </w:r>
+      <w:proofErr w:type="spellStart"/>
+      <w:r>
+        <w:t>Readme</w:t>
+      </w:r>
+      <w:proofErr w:type="spellEnd"/>
+      <w:r>
+        <w:t xml:space="preserve"> projektu nebo na webových stránkách projektu. Po instalaci poté stačí importovat a spustit knihovnu a to ve main.js nového projektu. </w:t>
+      </w:r>
+      <w:r>
+        <w:t xml:space="preserve">Importováním souboru speaker.js z knihovny a poté spuštěním jedné funkce zapnete celý projekt. Konkrétně zavoláním funkce </w:t>
+      </w:r>
+      <w:proofErr w:type="spellStart"/>
+      <w:proofErr w:type="gramStart"/>
+      <w:r>
+        <w:rPr>
+          <w:i/>
+          <w:iCs/>
+        </w:rPr>
+        <w:t>setBFL</w:t>
+      </w:r>
+      <w:proofErr w:type="spellEnd"/>
+      <w:r>
+        <w:rPr>
+          <w:i/>
+          <w:iCs/>
+        </w:rPr>
+        <w:t>(</w:t>
+      </w:r>
+      <w:proofErr w:type="gramEnd"/>
+      <w:r>
+        <w:rPr>
+          <w:i/>
+          <w:iCs/>
+        </w:rPr>
+        <w:t>)</w:t>
+      </w:r>
+      <w:r>
+        <w:t xml:space="preserve"> a nastavení její základních parametrů pro hlasového navigátora a celé knihovny </w:t>
+      </w:r>
+      <w:r>
+        <w:t>(</w:t>
+      </w:r>
+      <w:proofErr w:type="spellStart"/>
+      <w:r>
+        <w:t>volume,rate,pitch,lang</w:t>
+      </w:r>
+      <w:proofErr w:type="spellEnd"/>
+      <w:r>
+        <w:t>)</w:t>
+      </w:r>
+      <w:r>
+        <w:t xml:space="preserve">. </w:t>
+      </w:r>
+    </w:p>
+    <w:p>
+      <w:r>
+        <w:rPr>
+          <w:highlight w:val="yellow"/>
+        </w:rPr>
+        <w:t>Obrázek kódu</w:t>
+      </w:r>
+      <w:r>
+        <w:rPr>
+          <w:highlight w:val="yellow"/>
+        </w:rPr>
+        <w:t xml:space="preserve"> importování knihovny v main.js</w:t>
+      </w:r>
+    </w:p>
+    <w:p>
+      <w:pPr>
         <w:pStyle w:val="Nadpis1"/>
       </w:pPr>
       <w:bookmarkStart w:id="7" w:name="_Toc152776612"/>
@@ -2269,10 +2669,291 @@
     </w:p>
     <w:p>
       <w:pPr>
+        <w:pStyle w:val="Nadpis2"/>
+      </w:pPr>
+      <w:r>
+        <w:t>Založení knihovny</w:t>
+      </w:r>
+    </w:p>
+    <w:p>
+      <w:r>
+        <w:t xml:space="preserve">Knihovna je založena a publikována na </w:t>
+      </w:r>
+      <w:proofErr w:type="spellStart"/>
+      <w:r>
+        <w:t>npm</w:t>
+      </w:r>
+      <w:proofErr w:type="spellEnd"/>
+      <w:r>
+        <w:t xml:space="preserve"> </w:t>
+      </w:r>
+      <w:r>
+        <w:t xml:space="preserve">(Node.js </w:t>
+      </w:r>
+      <w:proofErr w:type="spellStart"/>
+      <w:r>
+        <w:t>package</w:t>
+      </w:r>
+      <w:proofErr w:type="spellEnd"/>
+      <w:r>
+        <w:t xml:space="preserve"> manager)</w:t>
+      </w:r>
+      <w:r>
+        <w:t xml:space="preserve">. </w:t>
+      </w:r>
+      <w:proofErr w:type="spellStart"/>
+      <w:r>
+        <w:t>Npm</w:t>
+      </w:r>
+      <w:proofErr w:type="spellEnd"/>
+      <w:r>
+        <w:t xml:space="preserve"> je správce balíčků pro JavaScript, výchozí správce balíčků pro Node.js. Existuje jejich online databáze </w:t>
+      </w:r>
+      <w:r>
+        <w:t>knihovna</w:t>
+      </w:r>
+      <w:r>
+        <w:t xml:space="preserve">, ke které lze přistupovat </w:t>
+      </w:r>
+      <w:r>
+        <w:t xml:space="preserve">interně tak i programově. Mají webové stránky, kde lze najít všechny veřejné knihovny, které kdokoliv vytvořil. </w:t>
+      </w:r>
+      <w:r>
+        <w:t xml:space="preserve"> </w:t>
+      </w:r>
+    </w:p>
+    <w:p>
+      <w:r>
+        <w:t xml:space="preserve">Pro publikování </w:t>
+      </w:r>
+      <w:r>
+        <w:t xml:space="preserve">nové knihovny se musí dobře nastavit </w:t>
+      </w:r>
+      <w:proofErr w:type="spellStart"/>
+      <w:proofErr w:type="gramStart"/>
+      <w:r>
+        <w:t>package.json</w:t>
+      </w:r>
+      <w:proofErr w:type="spellEnd"/>
+      <w:proofErr w:type="gramEnd"/>
+      <w:r>
+        <w:t xml:space="preserve"> soubor v projektu. V souboru se musí nacházet:</w:t>
+      </w:r>
+    </w:p>
+    <w:p>
+      <w:pPr>
+        <w:pStyle w:val="Odstavecseseznamem"/>
+        <w:numPr>
+          <w:ilvl w:val="0"/>
+          <w:numId w:val="14"/>
+        </w:numPr>
+      </w:pPr>
+      <w:r>
+        <w:rPr>
+          <w:i/>
+          <w:iCs/>
+        </w:rPr>
+        <w:t>Name</w:t>
+      </w:r>
+      <w:r>
+        <w:t xml:space="preserve"> (jméno projektu)</w:t>
+      </w:r>
+    </w:p>
+    <w:p>
+      <w:pPr>
+        <w:pStyle w:val="Odstavecseseznamem"/>
+        <w:numPr>
+          <w:ilvl w:val="0"/>
+          <w:numId w:val="14"/>
+        </w:numPr>
+      </w:pPr>
+      <w:proofErr w:type="spellStart"/>
+      <w:r>
+        <w:rPr>
+          <w:i/>
+          <w:iCs/>
+        </w:rPr>
+        <w:t>Description</w:t>
+      </w:r>
+      <w:proofErr w:type="spellEnd"/>
+      <w:r>
+        <w:t xml:space="preserve"> (podrobnější vysvětlení projektu)</w:t>
+      </w:r>
+    </w:p>
+    <w:p>
+      <w:pPr>
+        <w:pStyle w:val="Odstavecseseznamem"/>
+        <w:numPr>
+          <w:ilvl w:val="0"/>
+          <w:numId w:val="14"/>
+        </w:numPr>
+      </w:pPr>
+      <w:proofErr w:type="spellStart"/>
+      <w:r>
+        <w:rPr>
+          <w:i/>
+          <w:iCs/>
+        </w:rPr>
+        <w:t>Version</w:t>
+      </w:r>
+      <w:proofErr w:type="spellEnd"/>
+      <w:r>
+        <w:t xml:space="preserve"> (aktuální verze knihovny, začíná se od 0.0.0)</w:t>
+      </w:r>
+    </w:p>
+    <w:p>
+      <w:pPr>
+        <w:pStyle w:val="Odstavecseseznamem"/>
+        <w:numPr>
+          <w:ilvl w:val="0"/>
+          <w:numId w:val="14"/>
+        </w:numPr>
+      </w:pPr>
+      <w:proofErr w:type="spellStart"/>
+      <w:r>
+        <w:rPr>
+          <w:i/>
+          <w:iCs/>
+        </w:rPr>
+        <w:t>Repository</w:t>
+      </w:r>
+      <w:proofErr w:type="spellEnd"/>
+      <w:r>
+        <w:t xml:space="preserve"> (</w:t>
+      </w:r>
+      <w:r>
+        <w:t xml:space="preserve">Odkaz na </w:t>
+      </w:r>
+      <w:proofErr w:type="spellStart"/>
+      <w:r>
+        <w:t>git</w:t>
+      </w:r>
+      <w:proofErr w:type="spellEnd"/>
+      <w:r>
+        <w:t xml:space="preserve"> repositář</w:t>
+      </w:r>
+      <w:r>
+        <w:t xml:space="preserve">, </w:t>
+      </w:r>
+      <w:r>
+        <w:t>kde je knihovna uložena</w:t>
+      </w:r>
+      <w:r>
+        <w:t>. N</w:t>
+      </w:r>
+      <w:r>
+        <w:t>ejčastěji je to GitHub)</w:t>
+      </w:r>
+    </w:p>
+    <w:p>
+      <w:pPr>
+        <w:pStyle w:val="Odstavecseseznamem"/>
+        <w:numPr>
+          <w:ilvl w:val="0"/>
+          <w:numId w:val="14"/>
+        </w:numPr>
+      </w:pPr>
+      <w:proofErr w:type="spellStart"/>
+      <w:r>
+        <w:rPr>
+          <w:i/>
+          <w:iCs/>
+        </w:rPr>
+        <w:t>Keywords</w:t>
+      </w:r>
+      <w:proofErr w:type="spellEnd"/>
+      <w:r>
+        <w:t xml:space="preserve"> (slova, podle kterých bude vyhledávána knihovna na internetu, aby ji bylo možné lépe najít)</w:t>
+      </w:r>
+    </w:p>
+    <w:p>
+      <w:pPr>
+        <w:pStyle w:val="Odstavecseseznamem"/>
+        <w:numPr>
+          <w:ilvl w:val="0"/>
+          <w:numId w:val="14"/>
+        </w:numPr>
+      </w:pPr>
+      <w:proofErr w:type="spellStart"/>
+      <w:r>
+        <w:rPr>
+          <w:i/>
+          <w:iCs/>
+        </w:rPr>
+        <w:t>Author</w:t>
+      </w:r>
+      <w:proofErr w:type="spellEnd"/>
+      <w:r>
+        <w:t xml:space="preserve"> (jméno autora)</w:t>
+      </w:r>
+    </w:p>
+    <w:p>
+      <w:pPr>
+        <w:pStyle w:val="Odstavecseseznamem"/>
+        <w:numPr>
+          <w:ilvl w:val="0"/>
+          <w:numId w:val="14"/>
+        </w:numPr>
+      </w:pPr>
+      <w:proofErr w:type="spellStart"/>
+      <w:r>
+        <w:rPr>
+          <w:i/>
+          <w:iCs/>
+        </w:rPr>
+        <w:t>License</w:t>
+      </w:r>
+      <w:proofErr w:type="spellEnd"/>
+      <w:r>
+        <w:t xml:space="preserve"> (licence knihovny pod kterou je chráněna)</w:t>
+      </w:r>
+    </w:p>
+    <w:p>
+      <w:pPr>
+        <w:pStyle w:val="Odstavecseseznamem"/>
+        <w:numPr>
+          <w:ilvl w:val="0"/>
+          <w:numId w:val="14"/>
+        </w:numPr>
+      </w:pPr>
+      <w:proofErr w:type="spellStart"/>
+      <w:r>
+        <w:rPr>
+          <w:i/>
+          <w:iCs/>
+        </w:rPr>
+        <w:t>Files</w:t>
+      </w:r>
+      <w:proofErr w:type="spellEnd"/>
+      <w:r>
+        <w:t xml:space="preserve"> (upřesňuje, které přesně soubory má obsahovat knihovna)</w:t>
+      </w:r>
+    </w:p>
+    <w:p>
+      <w:r>
+        <w:rPr>
+          <w:highlight w:val="yellow"/>
+        </w:rPr>
+        <w:t>Obrázek kódu setup v </w:t>
+      </w:r>
+      <w:proofErr w:type="spellStart"/>
+      <w:proofErr w:type="gramStart"/>
+      <w:r>
+        <w:rPr>
+          <w:highlight w:val="yellow"/>
+        </w:rPr>
+        <w:t>package.json</w:t>
+      </w:r>
+      <w:proofErr w:type="spellEnd"/>
+      <w:proofErr w:type="gramEnd"/>
+    </w:p>
+    <w:p>
+      <w:pPr>
         <w:pStyle w:val="Nadpis1"/>
       </w:pPr>
       <w:bookmarkStart w:id="8" w:name="_Toc152776613"/>
       <w:r>
+        <w:lastRenderedPageBreak/>
         <w:t xml:space="preserve">Použité </w:t>
       </w:r>
       <w:r>
@@ -2300,10 +2981,7 @@
       </w:r>
       <w:proofErr w:type="spellEnd"/>
       <w:r>
-        <w:t xml:space="preserve"> jsme se rozhodli použít JS framework, abychom dosáhli výsledku v kratším čase a s vyšší spolehlivostí. Dalším důvodem, proč jsme se nespokojili pouze se základní funkcionalitou JS, byla vůle pracovat s technologiemi hojně používanými velkými softwarovými giganty jako jsou Facebook, Netflix, Nintendo, či samotný Google, kteří využívají Vue.js stejně jako naše aplikace. Node.js využívají další velké instituce jako například NASA, Uber, PayPal či už zmiňovaný Netflix. Vzhledem k níže popsaným výhodám</w:t>
-      </w:r>
-      <w:r>
-        <w:t xml:space="preserve"> Node.js jsme si toto prostředí zvolili pro vytvoření serverové části aplikace (</w:t>
+        <w:t xml:space="preserve"> jsme se rozhodli použít JS framework, abychom dosáhli výsledku v kratším čase a s vyšší spolehlivostí. Dalším důvodem, proč jsme se nespokojili pouze se základní funkcionalitou JS, byla vůle pracovat s technologiemi hojně používanými velkými softwarovými giganty jako jsou Facebook, Netflix, Nintendo, či samotný Google, kteří využívají Vue.js stejně jako naše aplikace. Node.js využívají další velké instituce jako například NASA, Uber, PayPal či už zmiňovaný Netflix. Vzhledem k níže popsaným výhodám Node.js jsme si toto prostředí zvolili pro vytvoření serverové části aplikace (</w:t>
       </w:r>
       <w:proofErr w:type="spellStart"/>
       <w:r>
@@ -2351,10 +3029,7 @@
       </w:r>
       <w:proofErr w:type="spellEnd"/>
       <w:r>
-        <w:t xml:space="preserve"> a je navržen tak, aby byl flexibilní, rychlý a přizpůsobitelný. Je postaven na standardním HTML, CSS a JS a poskytuje deklarativní programovací model založený na komponentách, které pomáhají efektivně vyvíjet uživatelská rozhraní. Definitivní volbou se pak stalo Vue.js dí</w:t>
-      </w:r>
-      <w:r>
-        <w:t>ky své menší velikosti výsledné aplikace a vyššímu výkonu. Rozšiřuje standardní HTML o šablonu syntaxe, která umožňuje popsat výstup HTML na základě stavu JS. Vue.js také automaticky sleduje změny stavu JS a při změnách reaktivně aktualizuje DOM</w:t>
+        <w:t xml:space="preserve"> a je navržen tak, aby byl flexibilní, rychlý a přizpůsobitelný. Je postaven na standardním HTML, CSS a JS a poskytuje deklarativní programovací model založený na komponentách, které pomáhají efektivně vyvíjet uživatelská rozhraní. Definitivní volbou se pak stalo Vue.js díky své menší velikosti výsledné aplikace a vyššímu výkonu. Rozšiřuje standardní HTML o šablonu syntaxe, která umožňuje popsat výstup HTML na základě stavu JS. Vue.js také automaticky sleduje změny stavu JS a při změnách reaktivně aktualizuje DOM</w:t>
       </w:r>
       <w:r>
         <w:rPr>
@@ -2459,11 +3134,11 @@
       </w:r>
       <w:proofErr w:type="gramEnd"/>
       <w:r>
-        <w:t xml:space="preserve">). Setup </w:t>
+        <w:t xml:space="preserve">). Setup je funkce, díky které Vue.js provádí změny v době kompilace, které nám umožňují </w:t>
       </w:r>
       <w:r>
         <w:lastRenderedPageBreak/>
-        <w:t xml:space="preserve">je funkce, díky které Vue.js provádí změny v době kompilace, které nám umožňují používat </w:t>
+        <w:t xml:space="preserve">používat </w:t>
       </w:r>
       <w:proofErr w:type="spellStart"/>
       <w:r>
@@ -3141,10 +3816,7 @@
       </w:r>
       <w:proofErr w:type="spellEnd"/>
       <w:r>
-        <w:t xml:space="preserve"> jsou funkce, ale ty nevrací blok stylů, nýbrž mohou vracet hodnotu použitelnou ve stylu. Funkcím lze také vkládat argumenty. Výhodou také je, že všechny CSS verze jsou kompatibilní s SCSS. Pro optimalizaci kompilace je možné v názvu souboru p</w:t>
-      </w:r>
-      <w:r>
-        <w:t xml:space="preserve">oužít prefix „_“ a tím z něj vytvořit tzv. modul. Ten se nejdříve </w:t>
+        <w:t xml:space="preserve"> jsou funkce, ale ty nevrací blok stylů, nýbrž mohou vracet hodnotu použitelnou ve stylu. Funkcím lze také vkládat argumenty. Výhodou také je, že všechny CSS verze jsou kompatibilní s SCSS. Pro optimalizaci kompilace je možné v názvu souboru použít prefix „_“ a tím z něj vytvořit tzv. modul. Ten se nejdříve </w:t>
       </w:r>
       <w:proofErr w:type="gramStart"/>
       <w:r>
@@ -8094,7 +8766,6 @@
   <w:style w:type="character" w:default="1" w:styleId="Standardnpsmoodstavce">
     <w:name w:val="Default Paragraph Font"/>
     <w:uiPriority w:val="1"/>
-    <w:semiHidden/>
     <w:unhideWhenUsed/>
   </w:style>
   <w:style w:type="table" w:default="1" w:styleId="Normlntabulka">

</xml_diff>